<commit_message>
Anotações no documento do escopo
</commit_message>
<xml_diff>
--- a/documentacao/apoio/escopo Sistema Controle vendas e estoque produtos agronegócios-2017-1.docx
+++ b/documentacao/apoio/escopo Sistema Controle vendas e estoque produtos agronegócios-2017-1.docx
@@ -321,7 +321,7 @@
               </wp:anchor>
             </w:drawing>
           </mc:Choice>
-          <mc:Fallback xmlns:w16se="http://schemas.microsoft.com/office/word/2015/wordml/symex" xmlns:w15="http://schemas.microsoft.com/office/word/2012/wordml" xmlns:cx5="http://schemas.microsoft.com/office/drawing/2016/5/11/chartex" xmlns:cx4="http://schemas.microsoft.com/office/drawing/2016/5/10/chartex" xmlns:cx3="http://schemas.microsoft.com/office/drawing/2016/5/9/chartex" xmlns:cx2="http://schemas.microsoft.com/office/drawing/2015/10/21/chartex" xmlns:cx1="http://schemas.microsoft.com/office/drawing/2015/9/8/chartex" xmlns:cx="http://schemas.microsoft.com/office/drawing/2014/chartex">
+          <mc:Fallback xmlns:cx="http://schemas.microsoft.com/office/drawing/2014/chartex" xmlns:cx1="http://schemas.microsoft.com/office/drawing/2015/9/8/chartex" xmlns:cx2="http://schemas.microsoft.com/office/drawing/2015/10/21/chartex" xmlns:cx3="http://schemas.microsoft.com/office/drawing/2016/5/9/chartex" xmlns:cx4="http://schemas.microsoft.com/office/drawing/2016/5/10/chartex" xmlns:cx5="http://schemas.microsoft.com/office/drawing/2016/5/11/chartex" xmlns:w15="http://schemas.microsoft.com/office/word/2012/wordml" xmlns:w16se="http://schemas.microsoft.com/office/word/2015/wordml/symex">
             <w:pict>
               <v:shapetype w14:anchorId="4EB68EE6" id="_x0000_t202" coordsize="21600,21600" o:spt="202" path="m,l,21600r21600,l21600,xe">
                 <v:stroke joinstyle="miter"/>
@@ -658,7 +658,7 @@
               </wp:anchor>
             </w:drawing>
           </mc:Choice>
-          <mc:Fallback xmlns:w16se="http://schemas.microsoft.com/office/word/2015/wordml/symex" xmlns:w15="http://schemas.microsoft.com/office/word/2012/wordml" xmlns:cx5="http://schemas.microsoft.com/office/drawing/2016/5/11/chartex" xmlns:cx4="http://schemas.microsoft.com/office/drawing/2016/5/10/chartex" xmlns:cx3="http://schemas.microsoft.com/office/drawing/2016/5/9/chartex" xmlns:cx2="http://schemas.microsoft.com/office/drawing/2015/10/21/chartex" xmlns:cx1="http://schemas.microsoft.com/office/drawing/2015/9/8/chartex" xmlns:cx="http://schemas.microsoft.com/office/drawing/2014/chartex">
+          <mc:Fallback xmlns:cx="http://schemas.microsoft.com/office/drawing/2014/chartex" xmlns:cx1="http://schemas.microsoft.com/office/drawing/2015/9/8/chartex" xmlns:cx2="http://schemas.microsoft.com/office/drawing/2015/10/21/chartex" xmlns:cx3="http://schemas.microsoft.com/office/drawing/2016/5/9/chartex" xmlns:cx4="http://schemas.microsoft.com/office/drawing/2016/5/10/chartex" xmlns:cx5="http://schemas.microsoft.com/office/drawing/2016/5/11/chartex" xmlns:w15="http://schemas.microsoft.com/office/word/2012/wordml" xmlns:w16se="http://schemas.microsoft.com/office/word/2015/wordml/symex">
             <w:pict>
               <v:roundrect w14:anchorId="2AB0BE97" id="Retângulo de cantos arredondados 14" o:spid="_x0000_s1027" style="position:absolute;margin-left:-1.3pt;margin-top:-8.05pt;width:477pt;height:75pt;z-index:251656190;visibility:visible;mso-wrap-style:square;mso-width-percent:0;mso-height-percent:0;mso-wrap-distance-left:9pt;mso-wrap-distance-top:0;mso-wrap-distance-right:9pt;mso-wrap-distance-bottom:0;mso-position-horizontal:absolute;mso-position-horizontal-relative:text;mso-position-vertical:absolute;mso-position-vertical-relative:text;mso-width-percent:0;mso-height-percent:0;mso-width-relative:page;mso-height-relative:page;v-text-anchor:top" arcsize="10076f" o:gfxdata="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" fillcolor="gray [1629]" stroked="f" strokeweight="1.3pt">
                 <v:fill opacity="46517f"/>
@@ -748,7 +748,7 @@
               </wp:anchor>
             </w:drawing>
           </mc:Choice>
-          <mc:Fallback xmlns:w16se="http://schemas.microsoft.com/office/word/2015/wordml/symex" xmlns:w15="http://schemas.microsoft.com/office/word/2012/wordml" xmlns:cx5="http://schemas.microsoft.com/office/drawing/2016/5/11/chartex" xmlns:cx4="http://schemas.microsoft.com/office/drawing/2016/5/10/chartex" xmlns:cx3="http://schemas.microsoft.com/office/drawing/2016/5/9/chartex" xmlns:cx2="http://schemas.microsoft.com/office/drawing/2015/10/21/chartex" xmlns:cx1="http://schemas.microsoft.com/office/drawing/2015/9/8/chartex" xmlns:cx="http://schemas.microsoft.com/office/drawing/2014/chartex">
+          <mc:Fallback xmlns:cx="http://schemas.microsoft.com/office/drawing/2014/chartex" xmlns:cx1="http://schemas.microsoft.com/office/drawing/2015/9/8/chartex" xmlns:cx2="http://schemas.microsoft.com/office/drawing/2015/10/21/chartex" xmlns:cx3="http://schemas.microsoft.com/office/drawing/2016/5/9/chartex" xmlns:cx4="http://schemas.microsoft.com/office/drawing/2016/5/10/chartex" xmlns:cx5="http://schemas.microsoft.com/office/drawing/2016/5/11/chartex" xmlns:w15="http://schemas.microsoft.com/office/word/2012/wordml" xmlns:w16se="http://schemas.microsoft.com/office/word/2015/wordml/symex">
             <w:pict>
               <v:line w14:anchorId="55828DF5" id="Conector reto 12" o:spid="_x0000_s1026" style="position:absolute;z-index:251660799;visibility:visible;mso-wrap-style:square;mso-width-percent:0;mso-wrap-distance-left:9pt;mso-wrap-distance-top:0;mso-wrap-distance-right:9pt;mso-wrap-distance-bottom:0;mso-position-horizontal:absolute;mso-position-horizontal-relative:text;mso-position-vertical:absolute;mso-position-vertical-relative:text;mso-width-percent:0;mso-width-relative:margin" from="1.7pt,9.2pt" to="481.55pt,9.2pt" o:gfxdata="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" strokecolor="black [3213]" strokeweight="1.5pt">
                 <v:shadow on="t" color="black" opacity="24903f" origin=",.5" offset="0,.55556mm"/>
@@ -825,7 +825,7 @@
               </wp:anchor>
             </w:drawing>
           </mc:Choice>
-          <mc:Fallback xmlns:w16se="http://schemas.microsoft.com/office/word/2015/wordml/symex" xmlns:w15="http://schemas.microsoft.com/office/word/2012/wordml" xmlns:cx5="http://schemas.microsoft.com/office/drawing/2016/5/11/chartex" xmlns:cx4="http://schemas.microsoft.com/office/drawing/2016/5/10/chartex" xmlns:cx3="http://schemas.microsoft.com/office/drawing/2016/5/9/chartex" xmlns:cx2="http://schemas.microsoft.com/office/drawing/2015/10/21/chartex" xmlns:cx1="http://schemas.microsoft.com/office/drawing/2015/9/8/chartex" xmlns:cx="http://schemas.microsoft.com/office/drawing/2014/chartex">
+          <mc:Fallback xmlns:cx="http://schemas.microsoft.com/office/drawing/2014/chartex" xmlns:cx1="http://schemas.microsoft.com/office/drawing/2015/9/8/chartex" xmlns:cx2="http://schemas.microsoft.com/office/drawing/2015/10/21/chartex" xmlns:cx3="http://schemas.microsoft.com/office/drawing/2016/5/9/chartex" xmlns:cx4="http://schemas.microsoft.com/office/drawing/2016/5/10/chartex" xmlns:cx5="http://schemas.microsoft.com/office/drawing/2016/5/11/chartex" xmlns:w15="http://schemas.microsoft.com/office/word/2012/wordml" xmlns:w16se="http://schemas.microsoft.com/office/word/2015/wordml/symex">
             <w:pict>
               <v:roundrect w14:anchorId="393B4F55" id="Retângulo de cantos arredondados 1" o:spid="_x0000_s1026" style="position:absolute;margin-left:1.7pt;margin-top:-14.05pt;width:488.1pt;height:78pt;z-index:251659264;visibility:visible;mso-wrap-style:square;mso-width-percent:0;mso-height-percent:0;mso-wrap-distance-left:9pt;mso-wrap-distance-top:0;mso-wrap-distance-right:9pt;mso-wrap-distance-bottom:0;mso-position-horizontal:absolute;mso-position-horizontal-relative:text;mso-position-vertical:absolute;mso-position-vertical-relative:text;mso-width-percent:0;mso-height-percent:0;mso-width-relative:page;mso-height-relative:page;v-text-anchor:top" arcsize="10923f" o:gfxdata="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" fillcolor="#eaeaea" strokeweight="1.3pt"/>
             </w:pict>
@@ -1138,7 +1138,7 @@
               </wp:anchor>
             </w:drawing>
           </mc:Choice>
-          <mc:Fallback xmlns:w16se="http://schemas.microsoft.com/office/word/2015/wordml/symex" xmlns:w15="http://schemas.microsoft.com/office/word/2012/wordml" xmlns:cx5="http://schemas.microsoft.com/office/drawing/2016/5/11/chartex" xmlns:cx4="http://schemas.microsoft.com/office/drawing/2016/5/10/chartex" xmlns:cx3="http://schemas.microsoft.com/office/drawing/2016/5/9/chartex" xmlns:cx2="http://schemas.microsoft.com/office/drawing/2015/10/21/chartex" xmlns:cx1="http://schemas.microsoft.com/office/drawing/2015/9/8/chartex" xmlns:cx="http://schemas.microsoft.com/office/drawing/2014/chartex">
+          <mc:Fallback xmlns:cx="http://schemas.microsoft.com/office/drawing/2014/chartex" xmlns:cx1="http://schemas.microsoft.com/office/drawing/2015/9/8/chartex" xmlns:cx2="http://schemas.microsoft.com/office/drawing/2015/10/21/chartex" xmlns:cx3="http://schemas.microsoft.com/office/drawing/2016/5/9/chartex" xmlns:cx4="http://schemas.microsoft.com/office/drawing/2016/5/10/chartex" xmlns:cx5="http://schemas.microsoft.com/office/drawing/2016/5/11/chartex" xmlns:w15="http://schemas.microsoft.com/office/word/2012/wordml" xmlns:w16se="http://schemas.microsoft.com/office/word/2015/wordml/symex">
             <w:pict>
               <v:group w14:anchorId="1A4E73A0" id="Grupo 5" o:spid="_x0000_s1028" style="position:absolute;margin-left:428.1pt;margin-top:-13.9pt;width:61.5pt;height:64.2pt;z-index:251658240" coordorigin="9696,960" coordsize="1230,1284" o:gfxdata="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">
                 <v:group id="Group 7" o:spid="_x0000_s1029" style="position:absolute;left:9696;top:966;width:1230;height:1209" coordorigin="9708,954" coordsize="1230,1260" o:gfxdata="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">
@@ -1406,7 +1406,7 @@
               </wp:anchor>
             </w:drawing>
           </mc:Choice>
-          <mc:Fallback xmlns:w16se="http://schemas.microsoft.com/office/word/2015/wordml/symex" xmlns:w15="http://schemas.microsoft.com/office/word/2012/wordml" xmlns:cx5="http://schemas.microsoft.com/office/drawing/2016/5/11/chartex" xmlns:cx4="http://schemas.microsoft.com/office/drawing/2016/5/10/chartex" xmlns:cx3="http://schemas.microsoft.com/office/drawing/2016/5/9/chartex" xmlns:cx2="http://schemas.microsoft.com/office/drawing/2015/10/21/chartex" xmlns:cx1="http://schemas.microsoft.com/office/drawing/2015/9/8/chartex" xmlns:cx="http://schemas.microsoft.com/office/drawing/2014/chartex">
+          <mc:Fallback xmlns:cx="http://schemas.microsoft.com/office/drawing/2014/chartex" xmlns:cx1="http://schemas.microsoft.com/office/drawing/2015/9/8/chartex" xmlns:cx2="http://schemas.microsoft.com/office/drawing/2015/10/21/chartex" xmlns:cx3="http://schemas.microsoft.com/office/drawing/2016/5/9/chartex" xmlns:cx4="http://schemas.microsoft.com/office/drawing/2016/5/10/chartex" xmlns:cx5="http://schemas.microsoft.com/office/drawing/2016/5/11/chartex" xmlns:w15="http://schemas.microsoft.com/office/word/2012/wordml" xmlns:w16se="http://schemas.microsoft.com/office/word/2015/wordml/symex">
             <w:pict>
               <v:roundrect w14:anchorId="216AA0F4" id="Retângulo de cantos arredondados 13" o:spid="_x0000_s1034" style="position:absolute;margin-left:1.7pt;margin-top:2.55pt;width:483pt;height:119.25pt;z-index:251657215;visibility:visible;mso-wrap-style:square;mso-width-percent:0;mso-height-percent:0;mso-wrap-distance-left:9pt;mso-wrap-distance-top:0;mso-wrap-distance-right:9pt;mso-wrap-distance-bottom:0;mso-position-horizontal:absolute;mso-position-horizontal-relative:text;mso-position-vertical:absolute;mso-position-vertical-relative:text;mso-width-percent:0;mso-height-percent:0;mso-width-relative:page;mso-height-relative:page;v-text-anchor:top" arcsize="3841f" o:gfxdata="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" fillcolor="#f2f2f2 [3052]" strokecolor="#7f7f7f [1612]" strokeweight="1.5pt">
                 <v:textbox>
@@ -1966,8 +1966,6 @@
         </w:rPr>
         <w:t>Eles devem estar cadastrados no sistema.</w:t>
       </w:r>
-      <w:bookmarkStart w:id="0" w:name="_GoBack"/>
-      <w:bookmarkEnd w:id="0"/>
     </w:p>
     <w:p>
       <w:pPr>
@@ -2296,7 +2294,23 @@
           <w:rFonts w:ascii="Verdana" w:hAnsi="Verdana" w:cs="Arial"/>
           <w:color w:val="222222"/>
         </w:rPr>
-        <w:t xml:space="preserve">produtos vencidos devem ser controlados e a solicitação de recolhimento ao fabricante o revendedor deve ser feito automaticamente.  </w:t>
+        <w:t xml:space="preserve">produtos vencidos </w:t>
+      </w:r>
+      <w:proofErr w:type="gramStart"/>
+      <w:r>
+        <w:rPr>
+          <w:rFonts w:ascii="Verdana" w:hAnsi="Verdana" w:cs="Arial"/>
+          <w:color w:val="222222"/>
+        </w:rPr>
+        <w:t>devem ser controlados</w:t>
+      </w:r>
+      <w:proofErr w:type="gramEnd"/>
+      <w:r>
+        <w:rPr>
+          <w:rFonts w:ascii="Verdana" w:hAnsi="Verdana" w:cs="Arial"/>
+          <w:color w:val="222222"/>
+        </w:rPr>
+        <w:t xml:space="preserve"> e a solicitação de recolhimento ao fabricante o revendedor deve ser feito automaticamente.  </w:t>
       </w:r>
     </w:p>
     <w:p>
@@ -2343,20 +2357,25 @@
         <w:jc w:val="both"/>
         <w:rPr>
           <w:rFonts w:ascii="Verdana" w:hAnsi="Verdana" w:cs="Arial"/>
-          <w:color w:val="222222"/>
-        </w:rPr>
-      </w:pPr>
-      <w:r>
-        <w:rPr>
-          <w:rFonts w:ascii="Verdana" w:hAnsi="Verdana" w:cs="Arial"/>
-          <w:color w:val="222222"/>
+          <w:b/>
+          <w:color w:val="FF0000"/>
+        </w:rPr>
+      </w:pPr>
+      <w:r>
+        <w:rPr>
+          <w:rFonts w:ascii="Verdana" w:hAnsi="Verdana" w:cs="Arial"/>
+          <w:b/>
+          <w:color w:val="FF0000"/>
+          <w:highlight w:val="yellow"/>
         </w:rPr>
         <w:t xml:space="preserve">- </w:t>
       </w:r>
       <w:r>
         <w:rPr>
           <w:rFonts w:ascii="Verdana" w:hAnsi="Verdana" w:cs="Arial"/>
-          <w:color w:val="222222"/>
+          <w:b/>
+          <w:color w:val="FF0000"/>
+          <w:highlight w:val="yellow"/>
         </w:rPr>
         <w:t xml:space="preserve">Comunicação com clientes especiais. Esses clientes podem consultar os produtos e solicitar orçamentos por meio de </w:t>
       </w:r>
@@ -2364,7 +2383,9 @@
       <w:r>
         <w:rPr>
           <w:rFonts w:ascii="Verdana" w:hAnsi="Verdana" w:cs="Arial"/>
-          <w:color w:val="222222"/>
+          <w:b/>
+          <w:color w:val="FF0000"/>
+          <w:highlight w:val="yellow"/>
         </w:rPr>
         <w:t>APIs</w:t>
       </w:r>
@@ -2372,9 +2393,19 @@
       <w:r>
         <w:rPr>
           <w:rFonts w:ascii="Verdana" w:hAnsi="Verdana" w:cs="Arial"/>
-          <w:color w:val="222222"/>
-        </w:rPr>
-        <w:t xml:space="preserve"> que comunicam diretamente com os seus sistemas.  </w:t>
+          <w:b/>
+          <w:color w:val="FF0000"/>
+          <w:highlight w:val="yellow"/>
+        </w:rPr>
+        <w:t xml:space="preserve"> que comunicam diretamente com os seus sistemas.</w:t>
+      </w:r>
+      <w:r>
+        <w:rPr>
+          <w:rFonts w:ascii="Verdana" w:hAnsi="Verdana" w:cs="Arial"/>
+          <w:b/>
+          <w:color w:val="FF0000"/>
+        </w:rPr>
+        <w:t xml:space="preserve">  </w:t>
       </w:r>
     </w:p>
     <w:p>
@@ -2542,6 +2573,7 @@
           <w:color w:val="222222"/>
         </w:rPr>
       </w:pPr>
+      <w:bookmarkStart w:id="0" w:name="_GoBack"/>
       <w:r>
         <w:rPr>
           <w:rFonts w:ascii="Verdana" w:hAnsi="Verdana" w:cs="Arial"/>
@@ -2780,6 +2812,7 @@
         <w:t>O sistema deve apresentar altos padrões de segurança.</w:t>
       </w:r>
     </w:p>
+    <w:bookmarkEnd w:id="0"/>
     <w:p>
       <w:pPr>
         <w:jc w:val="both"/>
@@ -2832,7 +2865,15 @@
           <w:rFonts w:ascii="Verdana" w:hAnsi="Verdana" w:cs="Arial"/>
           <w:color w:val="222222"/>
         </w:rPr>
-        <w:t xml:space="preserve">Espera-se que ao final do trabalho de conclusão de curso o aluno entregue o documento Modelo de Projeto Arquitetural todo preenchido e entregue também uma prova de conceito (protótipo arquitetural) da arquitetura que contemple a implementação de alguns (2 ou 3) casos de uso críticos para a arquitetura do sistema. </w:t>
+        <w:t xml:space="preserve">Espera-se que ao final do trabalho de conclusão de curso o aluno entregue o documento Modelo de Projeto Arquitetural todo preenchido e entregue também uma prova de conceito (protótipo arquitetural) da arquitetura que contemple a implementação de alguns (2 ou 3) </w:t>
+      </w:r>
+      <w:r>
+        <w:rPr>
+          <w:rFonts w:ascii="Verdana" w:hAnsi="Verdana" w:cs="Arial"/>
+          <w:color w:val="222222"/>
+        </w:rPr>
+        <w:lastRenderedPageBreak/>
+        <w:t xml:space="preserve">casos de uso críticos para a arquitetura do sistema. </w:t>
       </w:r>
       <w:r>
         <w:rPr>
@@ -2990,7 +3031,7 @@
         <w:sz w:val="16"/>
         <w:szCs w:val="16"/>
       </w:rPr>
-      <w:t>1</w:t>
+      <w:t>2</w:t>
     </w:r>
     <w:r>
       <w:rPr>

</xml_diff>